<commit_message>
Screen 1 and Screen 2 added
Screen 1 = Cover
Screen 2 = Navigation(deviated from wireframe. Current is preferable)
</commit_message>
<xml_diff>
--- a/platforms/browser/www/Wedding_Info.docx
+++ b/platforms/browser/www/Wedding_Info.docx
@@ -1,145 +1,180 @@
 
 <file path=word/document.xml><?xml version="1.0" encoding="utf-8"?>
-<w:document xmlns:wpc="http://schemas.microsoft.com/office/word/2010/wordprocessingCanvas" xmlns:cx="http://schemas.microsoft.com/office/drawing/2014/chartex" xmlns:cx1="http://schemas.microsoft.com/office/drawing/2015/9/8/chartex" xmlns:mc="http://schemas.openxmlformats.org/markup-compatibility/2006" xmlns:o="urn:schemas-microsoft-com:office:office" xmlns:r="http://schemas.openxmlformats.org/officeDocument/2006/relationships" xmlns:m="http://schemas.openxmlformats.org/officeDocument/2006/math" xmlns:v="urn:schemas-microsoft-com:vml" xmlns:wp14="http://schemas.microsoft.com/office/word/2010/wordprocessingDrawing" xmlns:wp="http://schemas.openxmlformats.org/drawingml/2006/wordprocessingDrawing" xmlns:w10="urn:schemas-microsoft-com:office:word" xmlns:w="http://schemas.openxmlformats.org/wordprocessingml/2006/main" xmlns:w14="http://schemas.microsoft.com/office/word/2010/wordml" xmlns:w15="http://schemas.microsoft.com/office/word/2012/wordml" xmlns:w16se="http://schemas.microsoft.com/office/word/2015/wordml/symex" xmlns:wpg="http://schemas.microsoft.com/office/word/2010/wordprocessingGroup" xmlns:wpi="http://schemas.microsoft.com/office/word/2010/wordprocessingInk" xmlns:wne="http://schemas.microsoft.com/office/word/2006/wordml" xmlns:wps="http://schemas.microsoft.com/office/word/2010/wordprocessingShape" mc:Ignorable="w14 w15 w16se wp14">
+<w:document xmlns:wpc="http://schemas.microsoft.com/office/word/2010/wordprocessingCanvas" xmlns:mc="http://schemas.openxmlformats.org/markup-compatibility/2006" xmlns:o="urn:schemas-microsoft-com:office:office" xmlns:r="http://schemas.openxmlformats.org/officeDocument/2006/relationships" xmlns:m="http://schemas.openxmlformats.org/officeDocument/2006/math" xmlns:v="urn:schemas-microsoft-com:vml" xmlns:wp14="http://schemas.microsoft.com/office/word/2010/wordprocessingDrawing" xmlns:wp="http://schemas.openxmlformats.org/drawingml/2006/wordprocessingDrawing" xmlns:w10="urn:schemas-microsoft-com:office:word" xmlns:w="http://schemas.openxmlformats.org/wordprocessingml/2006/main" xmlns:w14="http://schemas.microsoft.com/office/word/2010/wordml" xmlns:w15="http://schemas.microsoft.com/office/word/2012/wordml" xmlns:wpg="http://schemas.microsoft.com/office/word/2010/wordprocessingGroup" xmlns:wpi="http://schemas.microsoft.com/office/word/2010/wordprocessingInk" xmlns:wne="http://schemas.microsoft.com/office/word/2006/wordml" xmlns:wps="http://schemas.microsoft.com/office/word/2010/wordprocessingShape" mc:Ignorable="w14 w15 wp14">
   <w:body>
     <w:p>
       <w:pPr>
         <w:spacing w:after="0"/>
       </w:pPr>
+      <w:r>
+        <w:t>MockNames</w:t>
+      </w:r>
+    </w:p>
+    <w:p>
+      <w:pPr>
+        <w:spacing w:after="0"/>
+      </w:pPr>
+      <w:r>
+        <w:t>Groom: Ralph Smith</w:t>
+      </w:r>
+    </w:p>
+    <w:p>
+      <w:pPr>
+        <w:spacing w:after="0"/>
+      </w:pPr>
+      <w:r>
+        <w:t>Bride: Audrey Fernandez</w:t>
+      </w:r>
+    </w:p>
+    <w:p>
+      <w:pPr>
+        <w:spacing w:after="0"/>
+      </w:pPr>
+    </w:p>
+    <w:p>
+      <w:pPr>
+        <w:spacing w:after="0"/>
+      </w:pPr>
+      <w:r>
+        <w:t>Groom's men</w:t>
+      </w:r>
+    </w:p>
+    <w:p>
+      <w:pPr>
+        <w:spacing w:after="0"/>
+      </w:pPr>
+      <w:r>
+        <w:t>Neil Nichols</w:t>
+      </w:r>
+      <w:r>
+        <w:t xml:space="preserve"> – Best Man</w:t>
+      </w:r>
+    </w:p>
+    <w:p>
+      <w:pPr>
+        <w:spacing w:after="0"/>
+      </w:pPr>
+      <w:r>
+        <w:t>Lyle Dandy</w:t>
+      </w:r>
+    </w:p>
+    <w:p>
+      <w:pPr>
+        <w:spacing w:after="0"/>
+      </w:pPr>
+      <w:r>
+        <w:t>Ian Wellington</w:t>
+      </w:r>
+    </w:p>
+    <w:p>
+      <w:pPr>
+        <w:spacing w:after="0"/>
+      </w:pPr>
+      <w:r>
+        <w:t>Daryl Mendoza</w:t>
+      </w:r>
+      <w:bookmarkStart w:id="0" w:name="_GoBack"/>
+      <w:bookmarkEnd w:id="0"/>
+    </w:p>
+    <w:p>
+      <w:pPr>
+        <w:spacing w:after="0"/>
+      </w:pPr>
+    </w:p>
+    <w:p>
+      <w:pPr>
+        <w:spacing w:after="0"/>
+      </w:pPr>
+      <w:r>
+        <w:t>Bride's maid</w:t>
+      </w:r>
+    </w:p>
+    <w:p>
+      <w:pPr>
+        <w:spacing w:after="0"/>
+      </w:pPr>
+      <w:r>
+        <w:t>Lisa Lee</w:t>
+      </w:r>
+      <w:r>
+        <w:t xml:space="preserve"> – Maid of Honor</w:t>
+      </w:r>
+    </w:p>
+    <w:p>
+      <w:pPr>
+        <w:spacing w:after="0"/>
+      </w:pPr>
+      <w:r>
+        <w:t>Kristy Sierra</w:t>
+      </w:r>
+    </w:p>
+    <w:p>
+      <w:pPr>
+        <w:spacing w:after="0"/>
+      </w:pPr>
+      <w:r>
+        <w:t>Joyce Moreno</w:t>
+      </w:r>
+    </w:p>
+    <w:p>
+      <w:pPr>
+        <w:spacing w:after="0"/>
+      </w:pPr>
+      <w:r>
+        <w:t>Dahlia Basil</w:t>
+      </w:r>
+    </w:p>
+    <w:p>
+      <w:pPr>
+        <w:spacing w:after="0"/>
+      </w:pPr>
+    </w:p>
+    <w:p>
+      <w:pPr>
+        <w:spacing w:after="0"/>
+      </w:pPr>
+      <w:r>
+        <w:t>Principal Sponsors</w:t>
+      </w:r>
+    </w:p>
+    <w:p>
+      <w:pPr>
+        <w:spacing w:after="0"/>
+      </w:pPr>
+      <w:r>
+        <w:t>Howard Reyes</w:t>
+      </w:r>
+    </w:p>
+    <w:p>
+      <w:pPr>
+        <w:spacing w:after="0"/>
+      </w:pPr>
+      <w:r>
+        <w:t>Melissa Santos</w:t>
+      </w:r>
+    </w:p>
+    <w:p>
+      <w:pPr>
+        <w:spacing w:after="0"/>
+      </w:pPr>
+      <w:r>
+        <w:t>Francis Loyola</w:t>
+      </w:r>
+    </w:p>
+    <w:p>
+      <w:pPr>
+        <w:spacing w:after="0"/>
+      </w:pPr>
+      <w:r>
+        <w:t xml:space="preserve">Annette </w:t>
+      </w:r>
       <w:proofErr w:type="spellStart"/>
       <w:r>
-        <w:t>MockNames</w:t>
+        <w:t>Dela</w:t>
       </w:r>
       <w:proofErr w:type="spellEnd"/>
-    </w:p>
-    <w:p>
-      <w:pPr>
-        <w:spacing w:after="0"/>
-      </w:pPr>
-      <w:r>
-        <w:t xml:space="preserve">Groom: Ralph </w:t>
-      </w:r>
-      <w:r>
-        <w:t>Smith</w:t>
-      </w:r>
-    </w:p>
-    <w:p>
-      <w:pPr>
-        <w:spacing w:after="0"/>
-      </w:pPr>
-      <w:r>
-        <w:t xml:space="preserve">Bride: Audrey </w:t>
-      </w:r>
-      <w:r>
-        <w:t>Fernandez</w:t>
-      </w:r>
-    </w:p>
-    <w:p>
-      <w:pPr>
-        <w:spacing w:after="0"/>
-      </w:pPr>
-    </w:p>
-    <w:p>
-      <w:pPr>
-        <w:spacing w:after="0"/>
-      </w:pPr>
-      <w:r>
-        <w:t>Groom's men</w:t>
-      </w:r>
-    </w:p>
-    <w:p>
-      <w:pPr>
-        <w:spacing w:after="0"/>
-      </w:pPr>
-      <w:r>
-        <w:t xml:space="preserve">Neil </w:t>
-      </w:r>
-      <w:r>
-        <w:t>Nichols</w:t>
-      </w:r>
-    </w:p>
-    <w:p>
-      <w:pPr>
-        <w:spacing w:after="0"/>
-      </w:pPr>
-      <w:r>
-        <w:t xml:space="preserve">Lyle </w:t>
-      </w:r>
-      <w:r>
-        <w:t>Dandy</w:t>
-      </w:r>
-    </w:p>
-    <w:p>
-      <w:pPr>
-        <w:spacing w:after="0"/>
-      </w:pPr>
-    </w:p>
-    <w:p>
-      <w:pPr>
-        <w:spacing w:after="0"/>
-      </w:pPr>
-      <w:r>
-        <w:t>Bride's maid</w:t>
-      </w:r>
-    </w:p>
-    <w:p>
-      <w:pPr>
-        <w:spacing w:after="0"/>
-      </w:pPr>
-      <w:r>
-        <w:t xml:space="preserve">Lisa </w:t>
-      </w:r>
-      <w:r>
-        <w:t>Lee</w:t>
-      </w:r>
-    </w:p>
-    <w:p>
-      <w:pPr>
-        <w:spacing w:after="0"/>
-      </w:pPr>
-      <w:r>
-        <w:t>Krist</w:t>
-      </w:r>
-      <w:r>
-        <w:t>y</w:t>
-      </w:r>
-      <w:r>
-        <w:t xml:space="preserve"> Sierra</w:t>
-      </w:r>
-    </w:p>
-    <w:p>
-      <w:pPr>
-        <w:spacing w:after="0"/>
-      </w:pPr>
-    </w:p>
-    <w:p>
-      <w:pPr>
-        <w:spacing w:after="0"/>
-      </w:pPr>
-      <w:r>
-        <w:t>Godparents</w:t>
-      </w:r>
-    </w:p>
-    <w:p>
-      <w:pPr>
-        <w:spacing w:after="0"/>
-      </w:pPr>
-      <w:r>
-        <w:t xml:space="preserve">Howard </w:t>
-      </w:r>
-      <w:r>
-        <w:t>Reyes</w:t>
-      </w:r>
-    </w:p>
-    <w:p>
-      <w:pPr>
-        <w:spacing w:after="0"/>
-      </w:pPr>
-      <w:r>
-        <w:t xml:space="preserve">Melissa </w:t>
-      </w:r>
-      <w:r>
-        <w:t>Santos</w:t>
+      <w:r>
+        <w:t xml:space="preserve"> Cruz</w:t>
       </w:r>
     </w:p>
     <w:p>
@@ -424,8 +459,31 @@
       </w:r>
     </w:p>
     <w:p>
-      <w:r>
-        <w:br w:type="page"/>
+      <w:pPr>
+        <w:spacing w:after="0"/>
+        <w:rPr>
+          <w:b/>
+        </w:rPr>
+      </w:pPr>
+      <w:r>
+        <w:rPr>
+          <w:b/>
+        </w:rPr>
+        <w:t>Recessional 5:00PM</w:t>
+      </w:r>
+    </w:p>
+    <w:p>
+      <w:pPr>
+        <w:spacing w:after="0"/>
+        <w:rPr>
+          <w:b/>
+        </w:rPr>
+      </w:pPr>
+      <w:r>
+        <w:rPr>
+          <w:b/>
+        </w:rPr>
+        <w:t>Cocktail Hour 5:30PM – 6:30PM</w:t>
       </w:r>
     </w:p>
     <w:p>
@@ -440,6 +498,162 @@
           <w:b/>
         </w:rPr>
         <w:lastRenderedPageBreak/>
+        <w:t>Reception 6:30PM</w:t>
+      </w:r>
+    </w:p>
+    <w:p>
+      <w:pPr>
+        <w:spacing w:after="0"/>
+        <w:rPr>
+          <w:b/>
+        </w:rPr>
+      </w:pPr>
+      <w:r>
+        <w:rPr>
+          <w:b/>
+        </w:rPr>
+        <w:t>Entourage Entrance</w:t>
+      </w:r>
+    </w:p>
+    <w:p>
+      <w:pPr>
+        <w:spacing w:after="0"/>
+        <w:rPr>
+          <w:b/>
+        </w:rPr>
+      </w:pPr>
+      <w:r>
+        <w:rPr>
+          <w:b/>
+        </w:rPr>
+        <w:t>Bride and Groom Entrance</w:t>
+      </w:r>
+    </w:p>
+    <w:p>
+      <w:pPr>
+        <w:spacing w:after="0"/>
+        <w:rPr>
+          <w:b/>
+        </w:rPr>
+      </w:pPr>
+      <w:r>
+        <w:rPr>
+          <w:b/>
+        </w:rPr>
+        <w:t>Welcome Speech</w:t>
+      </w:r>
+    </w:p>
+    <w:p>
+      <w:pPr>
+        <w:spacing w:after="0"/>
+        <w:rPr>
+          <w:b/>
+        </w:rPr>
+      </w:pPr>
+      <w:r>
+        <w:rPr>
+          <w:b/>
+        </w:rPr>
+        <w:t>Dinner</w:t>
+      </w:r>
+    </w:p>
+    <w:p>
+      <w:pPr>
+        <w:spacing w:after="0"/>
+        <w:rPr>
+          <w:b/>
+        </w:rPr>
+      </w:pPr>
+      <w:r>
+        <w:rPr>
+          <w:b/>
+        </w:rPr>
+        <w:t>Toasts</w:t>
+      </w:r>
+    </w:p>
+    <w:p>
+      <w:pPr>
+        <w:spacing w:after="0"/>
+        <w:rPr>
+          <w:b/>
+        </w:rPr>
+      </w:pPr>
+      <w:r>
+        <w:rPr>
+          <w:b/>
+        </w:rPr>
+        <w:t>Traditional Dances</w:t>
+      </w:r>
+    </w:p>
+    <w:p>
+      <w:pPr>
+        <w:spacing w:after="0"/>
+        <w:rPr>
+          <w:b/>
+        </w:rPr>
+      </w:pPr>
+      <w:r>
+        <w:rPr>
+          <w:b/>
+        </w:rPr>
+        <w:t>Cake Cutting</w:t>
+      </w:r>
+    </w:p>
+    <w:p>
+      <w:pPr>
+        <w:spacing w:after="0"/>
+        <w:rPr>
+          <w:b/>
+        </w:rPr>
+      </w:pPr>
+      <w:r>
+        <w:rPr>
+          <w:b/>
+        </w:rPr>
+        <w:t>Thank You Speech</w:t>
+      </w:r>
+    </w:p>
+    <w:p>
+      <w:pPr>
+        <w:spacing w:after="0"/>
+        <w:rPr>
+          <w:b/>
+        </w:rPr>
+      </w:pPr>
+      <w:r>
+        <w:rPr>
+          <w:b/>
+        </w:rPr>
+        <w:t>Farewell</w:t>
+      </w:r>
+    </w:p>
+    <w:p>
+      <w:pPr>
+        <w:spacing w:after="0"/>
+        <w:rPr>
+          <w:b/>
+        </w:rPr>
+      </w:pPr>
+    </w:p>
+    <w:p>
+      <w:pPr>
+        <w:spacing w:after="0"/>
+        <w:rPr>
+          <w:b/>
+        </w:rPr>
+      </w:pPr>
+    </w:p>
+    <w:p>
+      <w:pPr>
+        <w:spacing w:after="0"/>
+        <w:rPr>
+          <w:b/>
+        </w:rPr>
+      </w:pPr>
+      <w:r>
+        <w:rPr>
+          <w:b/>
+        </w:rPr>
         <w:t>Theme: Black, White, &amp; Orange</w:t>
       </w:r>
     </w:p>
@@ -468,13 +682,7 @@
         <w:rPr>
           <w:b/>
         </w:rPr>
-        <w:t xml:space="preserve">Parents of the </w:t>
-      </w:r>
-      <w:r>
-        <w:rPr>
-          <w:b/>
-        </w:rPr>
-        <w:t>Bride</w:t>
+        <w:t>Parents of the Bride</w:t>
       </w:r>
     </w:p>
     <w:p>
@@ -536,252 +744,125 @@
     <w:p>
       <w:pPr>
         <w:spacing w:after="0"/>
-        <w:rPr>
-          <w:b/>
-        </w:rPr>
-      </w:pPr>
-      <w:r>
-        <w:rPr>
-          <w:b/>
-        </w:rPr>
-        <w:t>Best Man</w:t>
-      </w:r>
-    </w:p>
-    <w:p>
-      <w:pPr>
-        <w:spacing w:after="0"/>
-      </w:pPr>
-      <w:r>
-        <w:t>Howard Reyes</w:t>
-      </w:r>
-    </w:p>
-    <w:p>
-      <w:pPr>
-        <w:spacing w:after="0"/>
-        <w:rPr>
-          <w:b/>
-        </w:rPr>
-      </w:pPr>
-      <w:r>
-        <w:rPr>
-          <w:b/>
-        </w:rPr>
-        <w:t>Maid of Honor</w:t>
-      </w:r>
-    </w:p>
-    <w:p>
-      <w:pPr>
-        <w:spacing w:after="0"/>
-      </w:pPr>
-      <w:r>
-        <w:t>Melissa Santos</w:t>
-      </w:r>
-    </w:p>
-    <w:p>
-      <w:pPr>
-        <w:spacing w:after="0"/>
-      </w:pPr>
-    </w:p>
-    <w:p>
-      <w:pPr>
-        <w:spacing w:after="0"/>
-      </w:pPr>
-    </w:p>
-    <w:p>
-      <w:pPr>
-        <w:spacing w:after="0"/>
-      </w:pPr>
-    </w:p>
-    <w:p>
-      <w:pPr>
-        <w:spacing w:after="0"/>
-      </w:pPr>
-    </w:p>
-    <w:p>
-      <w:pPr>
-        <w:spacing w:after="0"/>
-      </w:pPr>
-    </w:p>
-    <w:p>
-      <w:pPr>
-        <w:spacing w:after="0"/>
-      </w:pPr>
-    </w:p>
-    <w:p>
-      <w:pPr>
-        <w:spacing w:after="0"/>
+      </w:pPr>
+    </w:p>
+    <w:p>
+      <w:pPr>
+        <w:spacing w:after="0"/>
+      </w:pPr>
+    </w:p>
+    <w:p>
+      <w:pPr>
+        <w:spacing w:after="0"/>
+      </w:pPr>
+    </w:p>
+    <w:p>
+      <w:pPr>
+        <w:spacing w:after="0"/>
+        <w:rPr>
+          <w:b/>
+        </w:rPr>
+      </w:pPr>
+      <w:r>
+        <w:rPr>
+          <w:b/>
+        </w:rPr>
+        <w:t>Food Menu</w:t>
+      </w:r>
+    </w:p>
+    <w:p>
+      <w:pPr>
+        <w:spacing w:after="0"/>
+        <w:rPr>
+          <w:b/>
+        </w:rPr>
+      </w:pPr>
+    </w:p>
+    <w:p>
+      <w:pPr>
+        <w:spacing w:after="0"/>
+        <w:rPr>
+          <w:b/>
+        </w:rPr>
       </w:pPr>
       <w:proofErr w:type="spellStart"/>
       <w:r>
-        <w:t>Othernames</w:t>
+        <w:rPr>
+          <w:b/>
+        </w:rPr>
+        <w:t>Lechon</w:t>
       </w:r>
       <w:proofErr w:type="spellEnd"/>
-      <w:r>
-        <w:t xml:space="preserve"> that can be used</w:t>
-      </w:r>
-    </w:p>
-    <w:p>
-      <w:pPr>
-        <w:spacing w:after="0"/>
-      </w:pPr>
-      <w:r>
-        <w:t>Extras</w:t>
-      </w:r>
-    </w:p>
-    <w:p>
-      <w:pPr>
-        <w:spacing w:after="0"/>
-      </w:pPr>
-      <w:r>
-        <w:t>Ian Wellington</w:t>
-      </w:r>
-    </w:p>
-    <w:p>
-      <w:pPr>
-        <w:spacing w:after="0"/>
-      </w:pPr>
-      <w:r>
-        <w:t>Daryl Mendoza</w:t>
-      </w:r>
-    </w:p>
-    <w:p>
-      <w:pPr>
-        <w:spacing w:after="0"/>
-      </w:pPr>
-    </w:p>
-    <w:p>
-      <w:pPr>
-        <w:spacing w:after="0"/>
-      </w:pPr>
-      <w:r>
-        <w:t>Joyce Moreno</w:t>
-      </w:r>
-    </w:p>
-    <w:p>
-      <w:pPr>
-        <w:spacing w:after="0"/>
-      </w:pPr>
-      <w:r>
-        <w:t>Dahlia Basil</w:t>
-      </w:r>
-    </w:p>
-    <w:p>
-      <w:r>
-        <w:br w:type="page"/>
-      </w:r>
-    </w:p>
-    <w:p>
-      <w:pPr>
-        <w:spacing w:after="0"/>
-      </w:pPr>
-    </w:p>
-    <w:p>
-      <w:pPr>
-        <w:spacing w:after="0"/>
-        <w:rPr>
-          <w:b/>
-        </w:rPr>
-      </w:pPr>
-      <w:r>
-        <w:rPr>
-          <w:b/>
-        </w:rPr>
-        <w:t>Food Menu</w:t>
-      </w:r>
-    </w:p>
-    <w:p>
-      <w:pPr>
-        <w:spacing w:after="0"/>
-        <w:rPr>
-          <w:b/>
-        </w:rPr>
-      </w:pPr>
-    </w:p>
-    <w:p>
-      <w:pPr>
-        <w:spacing w:after="0"/>
-        <w:rPr>
-          <w:b/>
-        </w:rPr>
-      </w:pPr>
+    </w:p>
+    <w:p>
+      <w:pPr>
+        <w:spacing w:after="0"/>
+      </w:pPr>
+      <w:r>
+        <w:t>R</w:t>
+      </w:r>
+      <w:r>
+        <w:t>oasted whole pig slowly cooked over charcoal heat</w:t>
+      </w:r>
+    </w:p>
+    <w:p>
+      <w:pPr>
+        <w:spacing w:after="0"/>
+      </w:pPr>
+    </w:p>
+    <w:p>
+      <w:pPr>
+        <w:spacing w:after="0"/>
+        <w:rPr>
+          <w:b/>
+        </w:rPr>
+      </w:pPr>
+      <w:r>
+        <w:rPr>
+          <w:b/>
+        </w:rPr>
+        <w:t>Pork BBQ</w:t>
+      </w:r>
+    </w:p>
+    <w:p>
+      <w:pPr>
+        <w:spacing w:after="0"/>
+      </w:pPr>
+      <w:r>
+        <w:t>It is composed of thinly sliced pork pieces that are marinated in a special mixture of seasonings and spices</w:t>
+      </w:r>
+    </w:p>
+    <w:p>
+      <w:pPr>
+        <w:spacing w:after="0"/>
+      </w:pPr>
+    </w:p>
+    <w:p>
+      <w:pPr>
+        <w:spacing w:after="0"/>
+        <w:rPr>
+          <w:b/>
+        </w:rPr>
+      </w:pPr>
+      <w:r>
+        <w:rPr>
+          <w:b/>
+        </w:rPr>
+        <w:t>Lasagna</w:t>
+      </w:r>
+    </w:p>
+    <w:p>
+      <w:pPr>
+        <w:spacing w:after="0"/>
+      </w:pPr>
+      <w:r>
+        <w:t xml:space="preserve">It is a rich pasta dish made with saucy ground beef meat sauce, layered with a creamy </w:t>
+      </w:r>
       <w:proofErr w:type="spellStart"/>
       <w:r>
-        <w:rPr>
-          <w:b/>
-        </w:rPr>
-        <w:t>Lechon</w:t>
+        <w:t>bechamel</w:t>
       </w:r>
       <w:proofErr w:type="spellEnd"/>
-    </w:p>
-    <w:p>
-      <w:pPr>
-        <w:spacing w:after="0"/>
-      </w:pPr>
-      <w:r>
-        <w:t>R</w:t>
-      </w:r>
-      <w:r>
-        <w:t>oasted whole pig slowly cooked over charcoal heat</w:t>
-      </w:r>
-    </w:p>
-    <w:p>
-      <w:pPr>
-        <w:spacing w:after="0"/>
-      </w:pPr>
-    </w:p>
-    <w:p>
-      <w:pPr>
-        <w:spacing w:after="0"/>
-        <w:rPr>
-          <w:b/>
-        </w:rPr>
-      </w:pPr>
-      <w:r>
-        <w:rPr>
-          <w:b/>
-        </w:rPr>
-        <w:t>Pork BBQ</w:t>
-      </w:r>
-    </w:p>
-    <w:p>
-      <w:pPr>
-        <w:spacing w:after="0"/>
-      </w:pPr>
-      <w:r>
-        <w:t>It is composed of thinly sliced pork pieces that are marinated in a special mixture of seasonings and spices</w:t>
-      </w:r>
-    </w:p>
-    <w:p>
-      <w:pPr>
-        <w:spacing w:after="0"/>
-      </w:pPr>
-    </w:p>
-    <w:p>
-      <w:pPr>
-        <w:spacing w:after="0"/>
-        <w:rPr>
-          <w:b/>
-        </w:rPr>
-      </w:pPr>
-      <w:r>
-        <w:rPr>
-          <w:b/>
-        </w:rPr>
-        <w:t>Lasagna</w:t>
-      </w:r>
-    </w:p>
-    <w:p>
-      <w:pPr>
-        <w:spacing w:after="0"/>
-      </w:pPr>
-      <w:r>
-        <w:t xml:space="preserve">It is a rich pasta dish made with saucy ground beef meat sauce, layered with a creamy </w:t>
-      </w:r>
-      <w:proofErr w:type="spellStart"/>
-      <w:r>
-        <w:t>bechamel</w:t>
-      </w:r>
-      <w:proofErr w:type="spellEnd"/>
       <w:r>
         <w:t xml:space="preserve"> sauce and finally topped with lots of mozzarella cheese</w:t>
       </w:r>
@@ -804,8 +885,6 @@
         </w:rPr>
         <w:t>Fried Rice</w:t>
       </w:r>
-      <w:bookmarkStart w:id="0" w:name="_GoBack"/>
-      <w:bookmarkEnd w:id="0"/>
     </w:p>
     <w:p>
       <w:pPr>
@@ -947,7 +1026,7 @@
 </file>
 
 <file path=word/styles.xml><?xml version="1.0" encoding="utf-8"?>
-<w:styles xmlns:mc="http://schemas.openxmlformats.org/markup-compatibility/2006" xmlns:r="http://schemas.openxmlformats.org/officeDocument/2006/relationships" xmlns:w="http://schemas.openxmlformats.org/wordprocessingml/2006/main" xmlns:w14="http://schemas.microsoft.com/office/word/2010/wordml" xmlns:w15="http://schemas.microsoft.com/office/word/2012/wordml" xmlns:w16se="http://schemas.microsoft.com/office/word/2015/wordml/symex" mc:Ignorable="w14 w15 w16se">
+<w:styles xmlns:mc="http://schemas.openxmlformats.org/markup-compatibility/2006" xmlns:r="http://schemas.openxmlformats.org/officeDocument/2006/relationships" xmlns:w="http://schemas.openxmlformats.org/wordprocessingml/2006/main" xmlns:w14="http://schemas.microsoft.com/office/word/2010/wordml" xmlns:w15="http://schemas.microsoft.com/office/word/2012/wordml" mc:Ignorable="w14 w15">
   <w:docDefaults>
     <w:rPrDefault>
       <w:rPr>

</xml_diff>